<commit_message>
Added to word 2
</commit_message>
<xml_diff>
--- a/Unity Final Project1.docx
+++ b/Unity Final Project1.docx
@@ -117,7 +117,19 @@
         <w:rPr>
           <w:lang w:val="en-US"/>
         </w:rPr>
-        <w:t>“wasd” or arrow keys for movement. Shooting happens automatically.</w:t>
+        <w:t>“wasd” or arrow keys for movement. Shooting happens automatically</w:t>
+      </w:r>
+      <w:r>
+        <w:rPr>
+          <w:lang w:val="en-US"/>
+        </w:rPr>
+        <w:t xml:space="preserve"> with weapons</w:t>
+      </w:r>
+      <w:r>
+        <w:rPr>
+          <w:lang w:val="en-US"/>
+        </w:rPr>
+        <w:t>.</w:t>
       </w:r>
     </w:p>
     <w:p>
@@ -143,6 +155,19 @@
           <w:lang w:val="en-US"/>
         </w:rPr>
         <w:t xml:space="preserve"> special abilities, for lighting ability use mouse to aim.</w:t>
+      </w:r>
+    </w:p>
+    <w:p>
+      <w:pPr>
+        <w:rPr>
+          <w:lang w:val="en-US"/>
+        </w:rPr>
+      </w:pPr>
+      <w:r>
+        <w:rPr>
+          <w:lang w:val="en-US"/>
+        </w:rPr>
+        <w:t>“T” to open inventory.</w:t>
       </w:r>
     </w:p>
     <w:p>
@@ -946,10 +971,7 @@
         <w:t>Instantiate</w:t>
       </w:r>
       <w:r>
-        <w:t xml:space="preserve"> the </w:t>
-      </w:r>
-      <w:r>
-        <w:t>InventoryManager</w:t>
+        <w:t xml:space="preserve"> the InventoryManager</w:t>
       </w:r>
       <w:r>
         <w:t xml:space="preserve">, the </w:t>
@@ -979,13 +1001,7 @@
         <w:t>,</w:t>
       </w:r>
       <w:r>
-        <w:t xml:space="preserve"> it </w:t>
-      </w:r>
-      <w:r>
-        <w:t xml:space="preserve">checks </w:t>
-      </w:r>
-      <w:r>
-        <w:t>if the number is higher the max. In the end it calls for an event that signals an item has been added</w:t>
+        <w:t xml:space="preserve"> it checks if the number is higher the max. In the end it calls for an event that signals an item has been added</w:t>
       </w:r>
       <w:r>
         <w:t>.</w:t>
@@ -1001,13 +1017,7 @@
         <w:t xml:space="preserve"> likewise for removing an item </w:t>
       </w:r>
       <w:r>
-        <w:t xml:space="preserve">it finds the item and decreases its count and checks if the number is zero, in the end sends an event item has been removed (or the count </w:t>
-      </w:r>
-      <w:r>
-        <w:t>decreases</w:t>
-      </w:r>
-      <w:r>
-        <w:t>)</w:t>
+        <w:t>it finds the item and decreases its count and checks if the number is zero, in the end sends an event item has been removed (or the count decreases)</w:t>
       </w:r>
       <w:r>
         <w:t>, If the game is over</w:t>
@@ -1341,8 +1351,6 @@
       </w:pPr>
       <w:r>
         <w:tab/>
-      </w:r>
-      <w:r>
         <w:t xml:space="preserve">The ItemPickup script is attached to </w:t>
       </w:r>
       <w:r>
@@ -1420,10 +1428,7 @@
         <w:t>weapon</w:t>
       </w:r>
       <w:r>
-        <w:t>s</w:t>
-      </w:r>
-      <w:r>
-        <w:t xml:space="preserve">) the </w:t>
+        <w:t xml:space="preserve">s) the </w:t>
       </w:r>
       <w:r>
         <w:t>initial</w:t>
@@ -1432,10 +1437,7 @@
         <w:t xml:space="preserve"> </w:t>
       </w:r>
       <w:r>
-        <w:t xml:space="preserve">and </w:t>
-      </w:r>
-      <w:r>
-        <w:t xml:space="preserve">constant </w:t>
+        <w:t xml:space="preserve">and constant </w:t>
       </w:r>
       <w:r>
         <w:t>state is idle.</w:t>
@@ -1472,10 +1474,7 @@
         <w:t xml:space="preserve">The player has two animations, idle and running, the running animation is triggered when the player moves otherwise the idle state </w:t>
       </w:r>
       <w:r>
-        <w:t xml:space="preserve">is </w:t>
-      </w:r>
-      <w:r>
-        <w:t>constant</w:t>
+        <w:t>is constant</w:t>
       </w:r>
       <w:r>
         <w:t xml:space="preserve">, in addition the player sprite will </w:t>
@@ -1531,7 +1530,10 @@
         <w:t>running,</w:t>
       </w:r>
       <w:r>
-        <w:t xml:space="preserve"> and the death is triggered when enemy dies.</w:t>
+        <w:t xml:space="preserve"> and the death is triggered when enemy dies</w:t>
+      </w:r>
+      <w:r>
+        <w:t>.</w:t>
       </w:r>
     </w:p>
     <w:p>
@@ -1547,21 +1549,7 @@
           <w:b/>
           <w:bCs/>
         </w:rPr>
-        <w:t>Explosion</w:t>
-      </w:r>
-      <w:r>
-        <w:rPr>
-          <w:b/>
-          <w:bCs/>
-        </w:rPr>
-        <w:t xml:space="preserve"> </w:t>
-      </w:r>
-      <w:r>
-        <w:rPr>
-          <w:b/>
-          <w:bCs/>
-        </w:rPr>
-        <w:t>Effect</w:t>
+        <w:t>Explosion Effect</w:t>
       </w:r>
     </w:p>
     <w:p>
@@ -1579,21 +1567,12 @@
         <w:t xml:space="preserve">Triggers when an enemy is hit in the </w:t>
       </w:r>
       <w:r>
-        <w:rPr>
-          <w:lang w:val="en-IL"/>
-        </w:rPr>
         <w:t>EnemyHitByBulletHandler</w:t>
       </w:r>
       <w:r>
-        <w:rPr>
-          <w:lang w:val="en-IL"/>
-        </w:rPr>
         <w:t xml:space="preserve"> script for each enem by </w:t>
       </w:r>
       <w:r>
-        <w:rPr>
-          <w:lang w:val="en-IL"/>
-        </w:rPr>
         <w:t>Instantiate</w:t>
       </w:r>
       <w:r>
@@ -1627,7 +1606,10 @@
         <w:t xml:space="preserve"> clock, health bar</w:t>
       </w:r>
       <w:r>
-        <w:t xml:space="preserve"> and cannon.</w:t>
+        <w:t xml:space="preserve"> and cannon</w:t>
+      </w:r>
+      <w:r>
+        <w:t>, when the player or enemy is hit the is a specific flash color change.</w:t>
       </w:r>
     </w:p>
     <w:p>
@@ -1687,16 +1669,7 @@
           <w:i/>
           <w:iCs/>
         </w:rPr>
-        <w:t>Level D</w:t>
-      </w:r>
-      <w:r>
-        <w:rPr>
-          <w:b/>
-          <w:bCs/>
-          <w:i/>
-          <w:iCs/>
-        </w:rPr>
-        <w:t>esign</w:t>
+        <w:t>Level Design</w:t>
       </w:r>
     </w:p>
     <w:p>
@@ -1711,9 +1684,6 @@
     <w:p>
       <w:pPr>
         <w:ind w:firstLine="720"/>
-        <w:rPr>
-          <w:lang w:val="en-IL"/>
-        </w:rPr>
       </w:pPr>
     </w:p>
     <w:sectPr>
@@ -2377,6 +2347,7 @@
   <w:style w:type="character" w:default="1" w:styleId="DefaultParagraphFont">
     <w:name w:val="Default Paragraph Font"/>
     <w:uiPriority w:val="1"/>
+    <w:semiHidden/>
     <w:unhideWhenUsed/>
   </w:style>
   <w:style w:type="table" w:default="1" w:styleId="TableNormal">

</xml_diff>

<commit_message>
Fixed pickUpPowerUp for weapon
Added for cannon and shootController script
</commit_message>
<xml_diff>
--- a/Unity Final Project1.docx
+++ b/Unity Final Project1.docx
@@ -324,7 +324,7 @@
         <w:rPr>
           <w:lang w:val="en-US"/>
         </w:rPr>
-        <w:t xml:space="preserve"> This is done in the following way:</w:t>
+        <w:t>This is done in the following way:</w:t>
       </w:r>
     </w:p>
     <w:p>
@@ -811,7 +811,233 @@
         <w:t xml:space="preserve"> that passes we fill the image depending on the amount of time that passed, this way the image looks to be filling continuously.</w:t>
       </w:r>
     </w:p>
-    <w:p/>
+    <w:p>
+      <w:pPr>
+        <w:rPr>
+          <w:b/>
+          <w:bCs/>
+          <w:lang w:val="en-US"/>
+        </w:rPr>
+      </w:pPr>
+      <w:r>
+        <w:rPr>
+          <w:b/>
+          <w:bCs/>
+          <w:lang w:val="en-US"/>
+        </w:rPr>
+        <w:t>Fire Ball</w:t>
+      </w:r>
+    </w:p>
+    <w:p>
+      <w:pPr>
+        <w:rPr>
+          <w:lang w:val="en-US"/>
+        </w:rPr>
+      </w:pPr>
+      <w:r>
+        <w:rPr>
+          <w:b/>
+          <w:bCs/>
+          <w:lang w:val="en-US"/>
+        </w:rPr>
+        <w:tab/>
+      </w:r>
+      <w:r>
+        <w:rPr>
+          <w:lang w:val="en-US"/>
+        </w:rPr>
+        <w:t>A projectile that focuses on enemy and deals damages.</w:t>
+      </w:r>
+    </w:p>
+    <w:p>
+      <w:pPr>
+        <w:rPr>
+          <w:b/>
+          <w:bCs/>
+          <w:lang w:val="en-US"/>
+        </w:rPr>
+      </w:pPr>
+      <w:r>
+        <w:rPr>
+          <w:b/>
+          <w:bCs/>
+          <w:lang w:val="en-US"/>
+        </w:rPr>
+        <w:t>Shock Wave</w:t>
+      </w:r>
+    </w:p>
+    <w:p>
+      <w:pPr>
+        <w:rPr>
+          <w:lang w:val="en-IL"/>
+        </w:rPr>
+      </w:pPr>
+      <w:r>
+        <w:rPr>
+          <w:b/>
+          <w:bCs/>
+          <w:lang w:val="en-US"/>
+        </w:rPr>
+        <w:tab/>
+      </w:r>
+      <w:r>
+        <w:rPr>
+          <w:lang w:val="en-US"/>
+        </w:rPr>
+        <w:t xml:space="preserve">Finds all possible enemies based on radius from the player </w:t>
+      </w:r>
+      <w:r>
+        <w:rPr>
+          <w:lang w:val="en-IL"/>
+        </w:rPr>
+        <w:t>Physics2D.OverlapCircleAll</w:t>
+      </w:r>
+      <w:r>
+        <w:rPr>
+          <w:lang w:val="en-IL"/>
+        </w:rPr>
+        <w:t xml:space="preserve"> function and applies force to each enemy found to its rigid body.</w:t>
+      </w:r>
+    </w:p>
+    <w:p>
+      <w:pPr>
+        <w:rPr>
+          <w:b/>
+          <w:bCs/>
+          <w:lang w:val="en-US"/>
+        </w:rPr>
+      </w:pPr>
+      <w:r>
+        <w:rPr>
+          <w:b/>
+          <w:bCs/>
+          <w:lang w:val="en-US"/>
+        </w:rPr>
+        <w:t>Lazer Beam</w:t>
+      </w:r>
+    </w:p>
+    <w:p>
+      <w:pPr>
+        <w:rPr>
+          <w:b/>
+          <w:bCs/>
+          <w:lang w:val="en-US"/>
+        </w:rPr>
+      </w:pPr>
+      <w:r>
+        <w:rPr>
+          <w:b/>
+          <w:bCs/>
+          <w:lang w:val="en-US"/>
+        </w:rPr>
+        <w:tab/>
+      </w:r>
+      <w:r>
+        <w:rPr>
+          <w:lang w:val="en-US"/>
+        </w:rPr>
+        <w:t xml:space="preserve">Finds the players cursor position to </w:t>
+      </w:r>
+      <w:r>
+        <w:rPr>
+          <w:lang w:val="en-IL"/>
+        </w:rPr>
+        <w:t>i</w:t>
+      </w:r>
+      <w:r>
+        <w:rPr>
+          <w:lang w:val="en-IL"/>
+        </w:rPr>
+        <w:t>nstantiate</w:t>
+      </w:r>
+      <w:r>
+        <w:rPr>
+          <w:lang w:val="en-IL"/>
+        </w:rPr>
+        <w:t xml:space="preserve"> a </w:t>
+      </w:r>
+      <w:proofErr w:type="spellStart"/>
+      <w:r>
+        <w:rPr>
+          <w:lang w:val="en-IL"/>
+        </w:rPr>
+        <w:t>lazer</w:t>
+      </w:r>
+      <w:proofErr w:type="spellEnd"/>
+      <w:r>
+        <w:rPr>
+          <w:lang w:val="en-IL"/>
+        </w:rPr>
+        <w:t xml:space="preserve"> to that direction for dealing damage.</w:t>
+      </w:r>
+    </w:p>
+    <w:p>
+      <w:pPr>
+        <w:rPr>
+          <w:b/>
+          <w:bCs/>
+          <w:lang w:val="en-US"/>
+        </w:rPr>
+      </w:pPr>
+      <w:r>
+        <w:rPr>
+          <w:b/>
+          <w:bCs/>
+          <w:lang w:val="en-US"/>
+        </w:rPr>
+        <w:t>Slow Time</w:t>
+      </w:r>
+    </w:p>
+    <w:p>
+      <w:pPr>
+        <w:rPr>
+          <w:lang w:val="en-IL"/>
+        </w:rPr>
+      </w:pPr>
+      <w:r>
+        <w:rPr>
+          <w:b/>
+          <w:bCs/>
+          <w:lang w:val="en-US"/>
+        </w:rPr>
+        <w:tab/>
+      </w:r>
+      <w:r>
+        <w:rPr>
+          <w:lang w:val="en-US"/>
+        </w:rPr>
+        <w:t xml:space="preserve">Slows time by </w:t>
+      </w:r>
+      <w:proofErr w:type="gramStart"/>
+      <w:r>
+        <w:rPr>
+          <w:lang w:val="en-US"/>
+        </w:rPr>
+        <w:t xml:space="preserve">using  </w:t>
+      </w:r>
+      <w:proofErr w:type="spellStart"/>
+      <w:r>
+        <w:rPr>
+          <w:lang w:val="en-US"/>
+        </w:rPr>
+        <w:t>Time.timeScale</w:t>
+      </w:r>
+      <w:proofErr w:type="spellEnd"/>
+      <w:proofErr w:type="gramEnd"/>
+      <w:r>
+        <w:rPr>
+          <w:lang w:val="en-IL"/>
+        </w:rPr>
+        <w:t xml:space="preserve"> for a given time.</w:t>
+      </w:r>
+    </w:p>
+    <w:p>
+      <w:pPr>
+        <w:rPr>
+          <w:lang w:val="en-US"/>
+        </w:rPr>
+      </w:pPr>
+    </w:p>
     <w:p>
       <w:pPr>
         <w:rPr>
@@ -902,7 +1128,11 @@
         <w:t>t</w:t>
       </w:r>
       <w:r>
-        <w:t xml:space="preserve">ation will be the direction we want the bullet to shoot </w:t>
+        <w:t xml:space="preserve">ation </w:t>
+      </w:r>
+      <w:r>
+        <w:lastRenderedPageBreak/>
+        <w:t xml:space="preserve">will be the direction we want the bullet to shoot </w:t>
       </w:r>
       <w:proofErr w:type="gramStart"/>
       <w:r>
@@ -1008,7 +1238,6 @@
     </w:p>
     <w:p>
       <w:r>
-        <w:lastRenderedPageBreak/>
         <w:t xml:space="preserve">We have a game state machine that handles in game state and pause state, this was copied from </w:t>
       </w:r>
       <w:proofErr w:type="gramStart"/>
@@ -1501,11 +1730,9 @@
       <w:r>
         <w:t xml:space="preserve"> for the collected items, it has a add item function that checks if </w:t>
       </w:r>
-      <w:proofErr w:type="gramStart"/>
-      <w:r>
-        <w:t>their</w:t>
-      </w:r>
-      <w:proofErr w:type="gramEnd"/>
+      <w:r>
+        <w:t>there</w:t>
+      </w:r>
       <w:r>
         <w:t xml:space="preserve"> is an item </w:t>
       </w:r>
@@ -1592,15 +1819,16 @@
         <w:t xml:space="preserve"> </w:t>
       </w:r>
       <w:r>
-        <w:t xml:space="preserve">All the items are using Scriptable Objects that stores </w:t>
-      </w:r>
-      <w:proofErr w:type="gramStart"/>
-      <w:r>
-        <w:t>the its</w:t>
-      </w:r>
-      <w:proofErr w:type="gramEnd"/>
-      <w:r>
-        <w:t xml:space="preserve"> data, like its name, max stack, and </w:t>
+        <w:t>All the items are using Scriptable Objects that store the</w:t>
+      </w:r>
+      <w:r>
+        <w:t>ir</w:t>
+      </w:r>
+      <w:r>
+        <w:t xml:space="preserve"> data, like its name, max stack,</w:t>
+      </w:r>
+      <w:r>
+        <w:t xml:space="preserve"> </w:t>
       </w:r>
       <w:proofErr w:type="spellStart"/>
       <w:r>
@@ -2035,7 +2263,13 @@
         <w:t xml:space="preserve"> </w:t>
       </w:r>
       <w:r>
-        <w:t>for when the item is collected and then destroys the item on the map.</w:t>
+        <w:t xml:space="preserve">for when the item is collected and then destroys the item </w:t>
+      </w:r>
+      <w:r>
+        <w:t xml:space="preserve">after the animation </w:t>
+      </w:r>
+      <w:r>
+        <w:t>on the map.</w:t>
       </w:r>
     </w:p>
     <w:p>
@@ -2052,11 +2286,62 @@
           <w:bCs/>
         </w:rPr>
       </w:pPr>
-      <w:r>
-        <w:rPr>
-          <w:b/>
-          <w:bCs/>
-        </w:rPr>
+    </w:p>
+    <w:p>
+      <w:pPr>
+        <w:spacing w:line="276" w:lineRule="auto"/>
+        <w:jc w:val="center"/>
+        <w:rPr>
+          <w:b/>
+          <w:bCs/>
+        </w:rPr>
+      </w:pPr>
+    </w:p>
+    <w:p>
+      <w:pPr>
+        <w:spacing w:line="276" w:lineRule="auto"/>
+        <w:jc w:val="center"/>
+        <w:rPr>
+          <w:b/>
+          <w:bCs/>
+        </w:rPr>
+      </w:pPr>
+    </w:p>
+    <w:p>
+      <w:pPr>
+        <w:spacing w:line="276" w:lineRule="auto"/>
+        <w:jc w:val="center"/>
+        <w:rPr>
+          <w:b/>
+          <w:bCs/>
+        </w:rPr>
+      </w:pPr>
+    </w:p>
+    <w:p>
+      <w:pPr>
+        <w:spacing w:line="276" w:lineRule="auto"/>
+        <w:jc w:val="center"/>
+        <w:rPr>
+          <w:b/>
+          <w:bCs/>
+        </w:rPr>
+      </w:pPr>
+    </w:p>
+    <w:p>
+      <w:pPr>
+        <w:spacing w:line="276" w:lineRule="auto"/>
+        <w:jc w:val="center"/>
+        <w:rPr>
+          <w:b/>
+          <w:bCs/>
+        </w:rPr>
+      </w:pPr>
+      <w:r>
+        <w:rPr>
+          <w:b/>
+          <w:bCs/>
+        </w:rPr>
+        <w:lastRenderedPageBreak/>
         <w:t>Animation</w:t>
       </w:r>
       <w:r>
@@ -2097,7 +2382,13 @@
         <w:t xml:space="preserve">and constant </w:t>
       </w:r>
       <w:r>
-        <w:t>state is idle.</w:t>
+        <w:t xml:space="preserve">state </w:t>
+      </w:r>
+      <w:r>
+        <w:t>are</w:t>
+      </w:r>
+      <w:r>
+        <w:t xml:space="preserve"> idle.</w:t>
       </w:r>
     </w:p>
     <w:p>
@@ -2134,11 +2425,7 @@
         <w:t>is constant</w:t>
       </w:r>
       <w:r>
-        <w:t xml:space="preserve">, in addition the player sprite will </w:t>
-      </w:r>
-      <w:r>
-        <w:lastRenderedPageBreak/>
-        <w:t xml:space="preserve">change depending on the player move </w:t>
+        <w:t xml:space="preserve">, in addition the player sprite will change depending on the player move </w:t>
       </w:r>
       <w:r>
         <w:t>direction</w:t>
@@ -2223,19 +2510,15 @@
       <w:r>
         <w:t xml:space="preserve">Triggers when an enemy is hit in the </w:t>
       </w:r>
-      <w:proofErr w:type="spellStart"/>
       <w:r>
         <w:t>EnemyHitByBulletHandler</w:t>
       </w:r>
-      <w:proofErr w:type="spellEnd"/>
       <w:r>
         <w:t xml:space="preserve"> script for each </w:t>
       </w:r>
-      <w:proofErr w:type="spellStart"/>
-      <w:r>
-        <w:t>enem</w:t>
-      </w:r>
-      <w:proofErr w:type="spellEnd"/>
+      <w:r>
+        <w:t>enemy</w:t>
+      </w:r>
       <w:r>
         <w:t xml:space="preserve"> by </w:t>
       </w:r>
@@ -2243,6 +2526,17 @@
         <w:t>Instantiate</w:t>
       </w:r>
       <w:r>
+        <w:t xml:space="preserve"> the </w:t>
+      </w:r>
+      <w:proofErr w:type="spellStart"/>
+      <w:r>
+        <w:t>ExplosionEffect</w:t>
+      </w:r>
+      <w:proofErr w:type="spellEnd"/>
+      <w:r>
+        <w:t xml:space="preserve"> prefab</w:t>
+      </w:r>
+      <w:r>
         <w:t>, using a particle effect it looks like an explosion.</w:t>
       </w:r>
     </w:p>
@@ -2264,7 +2558,13 @@
       </w:pPr>
       <w:r>
         <w:tab/>
-        <w:t xml:space="preserve">Most of the sprites are from the asset store some are hand made like the </w:t>
+        <w:t xml:space="preserve">Most of the sprites are from the asset store </w:t>
+      </w:r>
+      <w:r>
+        <w:t xml:space="preserve">and </w:t>
+      </w:r>
+      <w:r>
+        <w:t xml:space="preserve">some are hand made like the </w:t>
       </w:r>
       <w:proofErr w:type="spellStart"/>
       <w:r>
@@ -2331,7 +2631,13 @@
       </w:r>
       <w:proofErr w:type="spellEnd"/>
       <w:r>
-        <w:t xml:space="preserve"> with sorting layers, there are total of 6 sorting layers, the default being the player one, the one below are ground</w:t>
+        <w:t xml:space="preserve"> with sorting layers, there are total of 6 sorting layers, the default being the player one, the one below </w:t>
+      </w:r>
+      <w:r>
+        <w:t xml:space="preserve">of the default layer </w:t>
+      </w:r>
+      <w:r>
+        <w:t>are ground</w:t>
       </w:r>
       <w:r>
         <w:t xml:space="preserve">, </w:t>
@@ -2369,13 +2675,96 @@
       </w:pPr>
       <w:r>
         <w:tab/>
-        <w:t>The levels have items and weapons scattered around the map to collect and use, ponds that heal the player and obstacles that can stop the player.</w:t>
-      </w:r>
-    </w:p>
-    <w:p>
-      <w:pPr>
-        <w:ind w:firstLine="720"/>
-      </w:pPr>
+        <w:t>The levels have items and weapons scattered around the map to collect and use, ponds that heal the player and obstacles that can stop the player</w:t>
+      </w:r>
+      <w:r>
+        <w:t xml:space="preserve"> like trees, buildings etc</w:t>
+      </w:r>
+      <w:r>
+        <w:t>.</w:t>
+      </w:r>
+    </w:p>
+    <w:p>
+      <w:pPr>
+        <w:spacing w:line="276" w:lineRule="auto"/>
+      </w:pPr>
+      <w:r>
+        <w:rPr>
+          <w:b/>
+          <w:bCs/>
+        </w:rPr>
+        <w:t>Shrink and Flip</w:t>
+      </w:r>
+    </w:p>
+    <w:p>
+      <w:pPr>
+        <w:spacing w:line="276" w:lineRule="auto"/>
+      </w:pPr>
+      <w:r>
+        <w:tab/>
+        <w:t xml:space="preserve">In </w:t>
+      </w:r>
+      <w:proofErr w:type="spellStart"/>
+      <w:r>
+        <w:rPr>
+          <w:lang w:val="en-IL"/>
+        </w:rPr>
+        <w:t>PlayerMovementController</w:t>
+      </w:r>
+      <w:proofErr w:type="spellEnd"/>
+      <w:r>
+        <w:rPr>
+          <w:lang w:val="en-IL"/>
+        </w:rPr>
+        <w:t xml:space="preserve"> script for </w:t>
+      </w:r>
+      <w:r>
+        <w:t xml:space="preserve">the player, the player sprite flips depending on the move direction and shrinks when used an item, from an event the shrink effect changes the player sprite </w:t>
+      </w:r>
+      <w:r>
+        <w:rPr>
+          <w:lang w:val="en-IL"/>
+        </w:rPr>
+        <w:t>s</w:t>
+      </w:r>
+      <w:r>
+        <w:rPr>
+          <w:lang w:val="en-IL"/>
+        </w:rPr>
+        <w:t>cale</w:t>
+      </w:r>
+      <w:r>
+        <w:rPr>
+          <w:lang w:val="en-IL"/>
+        </w:rPr>
+        <w:t xml:space="preserve"> and box </w:t>
+      </w:r>
+      <w:r>
+        <w:rPr>
+          <w:lang w:val="en-IL"/>
+        </w:rPr>
+        <w:t>size</w:t>
+      </w:r>
+      <w:r>
+        <w:rPr>
+          <w:lang w:val="en-IL"/>
+        </w:rPr>
+        <w:t xml:space="preserve">, for a given time then it resets, while this is happening if the player wishes to change direction the </w:t>
+      </w:r>
+      <w:proofErr w:type="spellStart"/>
+      <w:r>
+        <w:rPr>
+          <w:lang w:val="en-IL"/>
+        </w:rPr>
+        <w:t>ApplyCombinedScale</w:t>
+      </w:r>
+      <w:proofErr w:type="spellEnd"/>
+      <w:r>
+        <w:rPr>
+          <w:lang w:val="en-IL"/>
+        </w:rPr>
+        <w:t xml:space="preserve"> function ensures the will continue working by combining the scales.</w:t>
+      </w:r>
     </w:p>
     <w:sectPr>
       <w:pgSz w:w="11906" w:h="16838"/>
@@ -3038,7 +3427,6 @@
   <w:style w:type="character" w:default="1" w:styleId="DefaultParagraphFont">
     <w:name w:val="Default Paragraph Font"/>
     <w:uiPriority w:val="1"/>
-    <w:semiHidden/>
     <w:unhideWhenUsed/>
   </w:style>
   <w:style w:type="table" w:default="1" w:styleId="TableNormal">

</xml_diff>